<commit_message>
Changes based on UX testing
</commit_message>
<xml_diff>
--- a/ux_test.docx
+++ b/ux_test.docx
@@ -49,7 +49,7 @@
         </w:numPr>
       </w:pPr>
       <w:r>
-        <w:t>Poté černá obrazovka</w:t>
+        <w:t>Tyto prezentace ať běží samy</w:t>
       </w:r>
       <w:bookmarkStart w:id="0" w:name="_GoBack"/>
       <w:bookmarkEnd w:id="0"/>
@@ -63,6 +63,18 @@
         </w:numPr>
       </w:pPr>
       <w:r>
+        <w:t>Poté černá obrazovka</w:t>
+      </w:r>
+    </w:p>
+    <w:p>
+      <w:pPr>
+        <w:pStyle w:val="Odstavecseseznamem"/>
+        <w:numPr>
+          <w:ilvl w:val="0"/>
+          <w:numId w:val="1"/>
+        </w:numPr>
+      </w:pPr>
+      <w:r>
         <w:t>Poté jsou tyto písně:</w:t>
       </w:r>
     </w:p>
@@ -162,13 +174,7 @@
         <w:t xml:space="preserve"> muzikanty (i s akordy)</w:t>
       </w:r>
       <w:r>
-        <w:t xml:space="preserve">. </w:t>
-      </w:r>
-      <w:r>
-        <w:t>„Ježíši, můj pane“</w:t>
-      </w:r>
-      <w:r>
-        <w:t xml:space="preserve"> má být v</w:t>
+        <w:t>. „Ježíši, můj pane“ má být v</w:t>
       </w:r>
       <w:r>
         <w:t> Amoll</w:t>
@@ -733,6 +739,7 @@
   <w:style w:type="character" w:default="1" w:styleId="Standardnpsmoodstavce">
     <w:name w:val="Default Paragraph Font"/>
     <w:uiPriority w:val="1"/>
+    <w:semiHidden/>
     <w:unhideWhenUsed/>
   </w:style>
   <w:style w:type="table" w:default="1" w:styleId="Normlntabulka">

</xml_diff>